<commit_message>
Intento de crear pdf
</commit_message>
<xml_diff>
--- a/idei-document/backend/src/document.docx
+++ b/idei-document/backend/src/document.docx
@@ -217,6 +217,8 @@
       </w:r>
       <w:r>
         <w:rPr>
+          <w:b/>
+          <w:bCs/>
           <w:sz w:val="22"/>
           <w:szCs w:val="24"/>
         </w:rPr>
@@ -224,13 +226,17 @@
       </w:r>
       <w:r>
         <w:rPr>
-          <w:sz w:val="22"/>
-          <w:szCs w:val="24"/>
-        </w:rPr>
-        <w:t>tienda</w:t>
-      </w:r>
-      <w:r>
-        <w:rPr>
+          <w:b/>
+          <w:bCs/>
+          <w:sz w:val="22"/>
+          <w:szCs w:val="24"/>
+        </w:rPr>
+        <w:t>nombre</w:t>
+      </w:r>
+      <w:r>
+        <w:rPr>
+          <w:b/>
+          <w:bCs/>
           <w:sz w:val="22"/>
           <w:szCs w:val="24"/>
         </w:rPr>
@@ -252,6 +258,8 @@
       </w:r>
       <w:r>
         <w:rPr>
+          <w:b/>
+          <w:bCs/>
           <w:sz w:val="22"/>
           <w:szCs w:val="24"/>
         </w:rPr>
@@ -259,6 +267,8 @@
       </w:r>
       <w:r>
         <w:rPr>
+          <w:b/>
+          <w:bCs/>
           <w:sz w:val="22"/>
           <w:szCs w:val="24"/>
         </w:rPr>
@@ -266,6 +276,8 @@
       </w:r>
       <w:r>
         <w:rPr>
+          <w:b/>
+          <w:bCs/>
           <w:sz w:val="22"/>
           <w:szCs w:val="24"/>
         </w:rPr>
@@ -273,10 +285,19 @@
       </w:r>
       <w:r>
         <w:rPr>
-          <w:sz w:val="22"/>
-          <w:szCs w:val="24"/>
-        </w:rPr>
-        <w:t xml:space="preserve">, </w:t>
+          <w:b/>
+          <w:bCs/>
+          <w:sz w:val="22"/>
+          <w:szCs w:val="24"/>
+        </w:rPr>
+        <w:t>,</w:t>
+      </w:r>
+      <w:r>
+        <w:rPr>
+          <w:sz w:val="22"/>
+          <w:szCs w:val="24"/>
+        </w:rPr>
+        <w:t xml:space="preserve"> </w:t>
       </w:r>
       <w:r>
         <w:rPr>

</xml_diff>